<commit_message>
uppato wip cap2 e fix cap5
</commit_message>
<xml_diff>
--- a/LaTeX/capitoli/Cap.04 - Progetto logico della soluzione del problema.docx
+++ b/LaTeX/capitoli/Cap.04 - Progetto logico della soluzione del problema.docx
@@ -37,11 +37,9 @@
       <w:r>
         <w:t xml:space="preserve">Abbiamo quindi pensato di </w:t>
       </w:r>
-      <w:proofErr w:type="spellStart"/>
-      <w:r>
-        <w:t>modellizzare</w:t>
-      </w:r>
-      <w:proofErr w:type="spellEnd"/>
+      <w:r>
+        <w:t>modellare</w:t>
+      </w:r>
       <w:r>
         <w:t xml:space="preserve"> la diffusione delle informazioni </w:t>
       </w:r>
@@ -810,569 +808,6 @@
         <w:pStyle w:val="Titolo2"/>
       </w:pPr>
       <w:r>
-        <w:t>Algoritmo di Propagazione</w:t>
-      </w:r>
-    </w:p>
-    <w:p>
-      <w:pPr>
-        <w:jc w:val="both"/>
-      </w:pPr>
-      <w:r>
-        <w:t>Abbiamo scelto di applicare un algoritmo di tipo “r</w:t>
-      </w:r>
-      <w:r>
-        <w:t xml:space="preserve">umor </w:t>
-      </w:r>
-      <w:r>
-        <w:t>m</w:t>
-      </w:r>
-      <w:r>
-        <w:t>ongering</w:t>
-      </w:r>
-      <w:r>
-        <w:t xml:space="preserve">”, </w:t>
-      </w:r>
-      <w:r>
-        <w:t>in altre parole</w:t>
-      </w:r>
-      <w:r>
-        <w:t xml:space="preserve"> un algoritmo pensato per simulare la diffusione dei pettegolezzi tra le persone. Gli algoritmi di tipo rumor mongering sono di </w:t>
-      </w:r>
-      <w:r>
-        <w:t>algoritmi</w:t>
-      </w:r>
-      <w:r>
-        <w:t xml:space="preserve"> SIR, </w:t>
-      </w:r>
-      <w:r>
-        <w:rPr>
-          <w:i/>
-        </w:rPr>
-        <w:t>Suscettible-Infected-Removed</w:t>
-      </w:r>
-      <w:r>
-        <w:t xml:space="preserve">, </w:t>
-      </w:r>
-      <w:r>
-        <w:t>cioè</w:t>
-      </w:r>
-      <w:r>
-        <w:t xml:space="preserve"> algoritmi in cui inizialmente tutti i nodi sono suscettibili </w:t>
-      </w:r>
-      <w:r>
-        <w:t>alla malattia, una volta ricevuta la malattia diventano infettati iniziano a loro volta</w:t>
-      </w:r>
-      <w:r>
-        <w:t xml:space="preserve"> a </w:t>
-      </w:r>
-      <w:r>
-        <w:t xml:space="preserve">diffonderla </w:t>
-      </w:r>
-      <w:r>
-        <w:t xml:space="preserve">; infine in base a certi criteri un nodo infetto smette di diffondere la </w:t>
-      </w:r>
-      <w:r>
-        <w:t>malattia</w:t>
-      </w:r>
-      <w:r>
-        <w:t xml:space="preserve"> e diventa rimosso dal processo di diffusione. </w:t>
-      </w:r>
-      <w:r>
-        <w:t>Nel nostro caso, la malattia è la notizia da diffondere.</w:t>
-      </w:r>
-    </w:p>
-    <w:p>
-      <w:pPr>
-        <w:jc w:val="both"/>
-      </w:pPr>
-      <w:r>
-        <w:lastRenderedPageBreak/>
-        <w:t>I criteri d</w:t>
-      </w:r>
-      <w:r>
-        <w:t>i terminazione sono:</w:t>
-      </w:r>
-    </w:p>
-    <w:p>
-      <w:pPr>
-        <w:pStyle w:val="Paragrafoelenco"/>
-        <w:numPr>
-          <w:ilvl w:val="0"/>
-          <w:numId w:val="1"/>
-        </w:numPr>
-        <w:jc w:val="both"/>
-      </w:pPr>
-      <w:r>
-        <w:rPr>
-          <w:b/>
-          <w:i/>
-        </w:rPr>
-        <w:t>Blind</w:t>
-      </w:r>
-      <w:r>
-        <w:t>: un nodo infetto decide di interrompere la diffusione in base al suo stato interno.</w:t>
-      </w:r>
-    </w:p>
-    <w:p>
-      <w:pPr>
-        <w:pStyle w:val="Paragrafoelenco"/>
-        <w:numPr>
-          <w:ilvl w:val="0"/>
-          <w:numId w:val="1"/>
-        </w:numPr>
-        <w:jc w:val="both"/>
-      </w:pPr>
-      <w:r>
-        <w:rPr>
-          <w:b/>
-          <w:i/>
-        </w:rPr>
-        <w:t>Feedback</w:t>
-      </w:r>
-      <w:r>
-        <w:t>:</w:t>
-      </w:r>
-      <w:r>
-        <w:t xml:space="preserve"> un nodo contattato risponde dicendo se giù conosce oppure no l’informazione. L’infetto, in base alla risposta decide.</w:t>
-      </w:r>
-    </w:p>
-    <w:p>
-      <w:pPr>
-        <w:pStyle w:val="Paragrafoelenco"/>
-        <w:numPr>
-          <w:ilvl w:val="0"/>
-          <w:numId w:val="1"/>
-        </w:numPr>
-        <w:jc w:val="both"/>
-      </w:pPr>
-      <w:r>
-        <w:rPr>
-          <w:b/>
-          <w:i/>
-        </w:rPr>
-        <w:t>Coin</w:t>
-      </w:r>
-      <w:r>
-        <w:t>: il nodo infetto si fermerà con una probabilità 1/k, dove k è il numero di nodi contattati.</w:t>
-      </w:r>
-    </w:p>
-    <w:p>
-      <w:pPr>
-        <w:pStyle w:val="Paragrafoelenco"/>
-        <w:numPr>
-          <w:ilvl w:val="0"/>
-          <w:numId w:val="1"/>
-        </w:numPr>
-        <w:jc w:val="both"/>
-      </w:pPr>
-      <w:r>
-        <w:rPr>
-          <w:b/>
-          <w:i/>
-        </w:rPr>
-        <w:t>Counter</w:t>
-      </w:r>
-      <w:r>
-        <w:t>:</w:t>
-      </w:r>
-      <w:r>
-        <w:t xml:space="preserve"> il nodo infetto incrementa un contatore per ogni informazione inviata con successo. Si ferma quando il contatore supera una soglia prefissata.</w:t>
-      </w:r>
-    </w:p>
-    <w:p>
-      <w:pPr>
-        <w:jc w:val="both"/>
-      </w:pPr>
-    </w:p>
-    <w:p>
-      <w:pPr>
-        <w:jc w:val="both"/>
-      </w:pPr>
-      <w:r>
-        <w:t>Vi sono anche tre tipologie di approcci alla diffusione:</w:t>
-      </w:r>
-    </w:p>
-    <w:p>
-      <w:pPr>
-        <w:pStyle w:val="Paragrafoelenco"/>
-        <w:numPr>
-          <w:ilvl w:val="0"/>
-          <w:numId w:val="2"/>
-        </w:numPr>
-        <w:jc w:val="both"/>
-      </w:pPr>
-      <w:r>
-        <w:rPr>
-          <w:b/>
-          <w:i/>
-        </w:rPr>
-        <w:t>P</w:t>
-      </w:r>
-      <w:r>
-        <w:rPr>
-          <w:b/>
-          <w:i/>
-        </w:rPr>
-        <w:t>ush</w:t>
-      </w:r>
-      <w:r>
-        <w:t xml:space="preserve">: il nodo infetto invia attivamente a nodi non </w:t>
-      </w:r>
-      <w:r>
-        <w:t xml:space="preserve">ancora </w:t>
-      </w:r>
-      <w:r>
-        <w:t>infetti l’informazione.</w:t>
-      </w:r>
-    </w:p>
-    <w:p>
-      <w:pPr>
-        <w:pStyle w:val="Paragrafoelenco"/>
-        <w:numPr>
-          <w:ilvl w:val="0"/>
-          <w:numId w:val="2"/>
-        </w:numPr>
-        <w:jc w:val="both"/>
-      </w:pPr>
-      <w:r>
-        <w:rPr>
-          <w:b/>
-          <w:i/>
-        </w:rPr>
-        <w:t>Pull</w:t>
-      </w:r>
-      <w:r>
-        <w:t>:</w:t>
-      </w:r>
-      <w:r>
-        <w:t xml:space="preserve"> il nodo infetto conserva l’informazione, mentre devono essere i nodi suscettibili a chiedere al nodo infetto se ci sono nuove informazioni e nel caso farsele mandare.</w:t>
-      </w:r>
-    </w:p>
-    <w:p>
-      <w:pPr>
-        <w:pStyle w:val="Paragrafoelenco"/>
-        <w:numPr>
-          <w:ilvl w:val="0"/>
-          <w:numId w:val="2"/>
-        </w:numPr>
-        <w:jc w:val="both"/>
-      </w:pPr>
-      <w:r>
-        <w:rPr>
-          <w:b/>
-          <w:i/>
-        </w:rPr>
-        <w:t>Push&amp;Pull</w:t>
-      </w:r>
-      <w:r>
-        <w:t>:</w:t>
-      </w:r>
-      <w:r>
-        <w:t xml:space="preserve"> è l’unione delle precedenti, ovvero il nodo infetto manda attivamente ai nodi adiacenti un avviso che lui ha una nuova informazione e i nodi interessati contatteranno direttamente il nodo infetto per farsi mandare la nuova informazione.</w:t>
-      </w:r>
-    </w:p>
-    <w:p>
-      <w:pPr>
-        <w:jc w:val="both"/>
-      </w:pPr>
-    </w:p>
-    <w:p>
-      <w:pPr>
-        <w:pStyle w:val="Titolo3"/>
-      </w:pPr>
-      <w:r>
-        <w:t>Algoritmo Fixed Fanout</w:t>
-      </w:r>
-    </w:p>
-    <w:p>
-      <w:pPr>
-        <w:jc w:val="both"/>
-      </w:pPr>
-      <w:r>
-        <w:t xml:space="preserve">Tra i vari algoritmi di gossip abbiamo scelto di usare l’algoritmo di Fixed Fanout. </w:t>
-      </w:r>
-      <w:r>
-        <w:t>Quest’</w:t>
-      </w:r>
-      <w:r>
-        <w:t xml:space="preserve">algoritmo prevede che ogni nodo, una volta infettato, si prodighi a infettare a sua volta un certo numero di nodi ai quali è connesso e questo numero </w:t>
-      </w:r>
-      <w:r>
-        <w:t>prefissato,</w:t>
-      </w:r>
-      <w:r>
-        <w:t xml:space="preserve"> si chiama fixed </w:t>
-      </w:r>
-      <w:proofErr w:type="spellStart"/>
-      <w:r>
-        <w:t>fanout</w:t>
-      </w:r>
-      <w:proofErr w:type="spellEnd"/>
-      <w:r>
-        <w:t xml:space="preserve">, caratteristica che </w:t>
-      </w:r>
-      <w:r>
-        <w:t>da</w:t>
-      </w:r>
-      <w:r>
-        <w:t xml:space="preserve"> il</w:t>
-      </w:r>
-      <w:r>
-        <w:t xml:space="preserve"> nome all’algoritmo stesso.  </w:t>
-      </w:r>
-      <w:r>
-        <w:t>Quest’</w:t>
-      </w:r>
-      <w:r>
-        <w:t xml:space="preserve">algoritmo utilizza come strategia di stop, il contatore </w:t>
-      </w:r>
-      <w:r>
-        <w:t>d’</w:t>
-      </w:r>
-      <w:r>
-        <w:t xml:space="preserve">invii e il fixed fanout è il limite. </w:t>
-      </w:r>
-      <w:r>
-        <w:t>In figura 4</w:t>
-      </w:r>
-      <w:r>
-        <w:t>.</w:t>
-      </w:r>
-      <w:r>
-        <w:t>2</w:t>
-      </w:r>
-      <w:r>
-        <w:t xml:space="preserve"> </w:t>
-      </w:r>
-      <w:r>
-        <w:t>è</w:t>
-      </w:r>
-      <w:r>
-        <w:t xml:space="preserve"> riportato lo pseudocodice che descrive tale algoritmo.</w:t>
-      </w:r>
-    </w:p>
-    <w:p>
-      <w:pPr>
-        <w:jc w:val="both"/>
-      </w:pPr>
-    </w:p>
-    <w:p>
-      <w:pPr>
-        <w:keepNext/>
-        <w:jc w:val="center"/>
-      </w:pPr>
-      <w:r>
-        <w:rPr>
-          <w:noProof/>
-          <w:lang w:eastAsia="it-IT"/>
-        </w:rPr>
-        <w:drawing>
-          <wp:inline distT="0" distB="0" distL="0" distR="0">
-            <wp:extent cx="3290011" cy="2605178"/>
-            <wp:effectExtent l="19050" t="0" r="5639" b="0"/>
-            <wp:docPr id="2" name="Immagine 1" descr="C:\Users\Lorenzo\Documents\GitHub\Tesi\img\FixedFanoutAlgorithm.png"/>
-            <wp:cNvGraphicFramePr>
-              <a:graphicFrameLocks xmlns:a="http://schemas.openxmlformats.org/drawingml/2006/main" noChangeAspect="1"/>
-            </wp:cNvGraphicFramePr>
-            <a:graphic xmlns:a="http://schemas.openxmlformats.org/drawingml/2006/main">
-              <a:graphicData uri="http://schemas.openxmlformats.org/drawingml/2006/picture">
-                <pic:pic xmlns:pic="http://schemas.openxmlformats.org/drawingml/2006/picture">
-                  <pic:nvPicPr>
-                    <pic:cNvPr id="0" name="Picture 1" descr="C:\Users\Lorenzo\Documents\GitHub\Tesi\img\FixedFanoutAlgorithm.png"/>
-                    <pic:cNvPicPr>
-                      <a:picLocks noChangeAspect="1" noChangeArrowheads="1"/>
-                    </pic:cNvPicPr>
-                  </pic:nvPicPr>
-                  <pic:blipFill>
-                    <a:blip r:embed="rId10" cstate="print"/>
-                    <a:srcRect/>
-                    <a:stretch>
-                      <a:fillRect/>
-                    </a:stretch>
-                  </pic:blipFill>
-                  <pic:spPr bwMode="auto">
-                    <a:xfrm>
-                      <a:off x="0" y="0"/>
-                      <a:ext cx="3291272" cy="2606177"/>
-                    </a:xfrm>
-                    <a:prstGeom prst="rect">
-                      <a:avLst/>
-                    </a:prstGeom>
-                    <a:noFill/>
-                    <a:ln w="9525">
-                      <a:noFill/>
-                      <a:miter lim="800000"/>
-                      <a:headEnd/>
-                      <a:tailEnd/>
-                    </a:ln>
-                  </pic:spPr>
-                </pic:pic>
-              </a:graphicData>
-            </a:graphic>
-          </wp:inline>
-        </w:drawing>
-      </w:r>
-    </w:p>
-    <w:p>
-      <w:pPr>
-        <w:pStyle w:val="Didascalia"/>
-        <w:jc w:val="center"/>
-        <w:rPr>
-          <w:b w:val="0"/>
-          <w:i/>
-          <w:color w:val="auto"/>
-        </w:rPr>
-      </w:pPr>
-      <w:r>
-        <w:rPr>
-          <w:b w:val="0"/>
-          <w:i/>
-          <w:color w:val="auto"/>
-        </w:rPr>
-        <w:t xml:space="preserve">Figura </w:t>
-      </w:r>
-      <w:r>
-        <w:rPr>
-          <w:b w:val="0"/>
-          <w:i/>
-          <w:color w:val="auto"/>
-        </w:rPr>
-        <w:fldChar w:fldCharType="begin"/>
-      </w:r>
-      <w:r>
-        <w:rPr>
-          <w:b w:val="0"/>
-          <w:i/>
-          <w:color w:val="auto"/>
-        </w:rPr>
-        <w:instrText xml:space="preserve"> STYLEREF 1 \s </w:instrText>
-      </w:r>
-      <w:r>
-        <w:rPr>
-          <w:b w:val="0"/>
-          <w:i/>
-          <w:color w:val="auto"/>
-        </w:rPr>
-        <w:fldChar w:fldCharType="separate"/>
-      </w:r>
-      <w:r>
-        <w:rPr>
-          <w:b w:val="0"/>
-          <w:i/>
-          <w:noProof/>
-          <w:color w:val="auto"/>
-        </w:rPr>
-        <w:t>4</w:t>
-      </w:r>
-      <w:r>
-        <w:rPr>
-          <w:b w:val="0"/>
-          <w:i/>
-          <w:color w:val="auto"/>
-        </w:rPr>
-        <w:fldChar w:fldCharType="end"/>
-      </w:r>
-      <w:r>
-        <w:rPr>
-          <w:b w:val="0"/>
-          <w:i/>
-          <w:color w:val="auto"/>
-        </w:rPr>
-        <w:t>.</w:t>
-      </w:r>
-      <w:r>
-        <w:rPr>
-          <w:b w:val="0"/>
-          <w:i/>
-          <w:color w:val="auto"/>
-        </w:rPr>
-        <w:fldChar w:fldCharType="begin"/>
-      </w:r>
-      <w:r>
-        <w:rPr>
-          <w:b w:val="0"/>
-          <w:i/>
-          <w:color w:val="auto"/>
-        </w:rPr>
-        <w:instrText xml:space="preserve"> SEQ Figura \* ARABIC \s 1 </w:instrText>
-      </w:r>
-      <w:r>
-        <w:rPr>
-          <w:b w:val="0"/>
-          <w:i/>
-          <w:color w:val="auto"/>
-        </w:rPr>
-        <w:fldChar w:fldCharType="separate"/>
-      </w:r>
-      <w:r>
-        <w:rPr>
-          <w:b w:val="0"/>
-          <w:i/>
-          <w:noProof/>
-          <w:color w:val="auto"/>
-        </w:rPr>
-        <w:t>3</w:t>
-      </w:r>
-      <w:r>
-        <w:rPr>
-          <w:b w:val="0"/>
-          <w:i/>
-          <w:color w:val="auto"/>
-        </w:rPr>
-        <w:fldChar w:fldCharType="end"/>
-      </w:r>
-      <w:r>
-        <w:rPr>
-          <w:b w:val="0"/>
-          <w:i/>
-          <w:color w:val="auto"/>
-        </w:rPr>
-        <w:t xml:space="preserve">: pseudocodice algoritmo </w:t>
-      </w:r>
-      <w:r>
-        <w:rPr>
-          <w:b w:val="0"/>
-          <w:i/>
-          <w:color w:val="auto"/>
-        </w:rPr>
-        <w:t xml:space="preserve">di </w:t>
-      </w:r>
-      <w:proofErr w:type="spellStart"/>
-      <w:r>
-        <w:rPr>
-          <w:b w:val="0"/>
-          <w:i/>
-          <w:color w:val="auto"/>
-        </w:rPr>
-        <w:t>Fixed</w:t>
-      </w:r>
-      <w:proofErr w:type="spellEnd"/>
-      <w:r>
-        <w:rPr>
-          <w:b w:val="0"/>
-          <w:i/>
-          <w:color w:val="auto"/>
-        </w:rPr>
-        <w:t xml:space="preserve"> </w:t>
-      </w:r>
-      <w:proofErr w:type="spellStart"/>
-      <w:r>
-        <w:rPr>
-          <w:b w:val="0"/>
-          <w:i/>
-          <w:color w:val="auto"/>
-        </w:rPr>
-        <w:t>Fanout</w:t>
-      </w:r>
-      <w:proofErr w:type="spellEnd"/>
-    </w:p>
-    <w:p/>
-    <w:p>
-      <w:pPr>
-        <w:pStyle w:val="Titolo2"/>
-      </w:pPr>
-      <w:r>
-        <w:lastRenderedPageBreak/>
         <w:t>Soluzione: Algoritmo Dynamic Fanout</w:t>
       </w:r>
     </w:p>
@@ -1412,6 +847,7 @@
           <w:b/>
           <w:i/>
         </w:rPr>
+        <w:lastRenderedPageBreak/>
         <w:t>Dynamic Fanout</w:t>
       </w:r>
     </w:p>
@@ -1719,7 +1155,11 @@
         <w:t xml:space="preserve"> dopo il DF</w:t>
       </w:r>
       <w:r>
-        <w:t xml:space="preserve">. L’idea è che quando si pubblicizza un messaggio e nessuno risponde, le possibilità sono principalmente tre: i nodi adiacenti sono impegnati in altre azioni e non possono rispondere, i nodi adiacenti sono comunque suscettibili ma hanno scartato la mia pubblicità perché bloccati in attesa di qualche timeout del protocollo BLE, nessuno dei nodi adiacenti non è interessato alla mia informazione. Nei primi due casi, l’azione logica da fare è attendere un certo </w:t>
+        <w:t xml:space="preserve">. L’idea è che quando si pubblicizza un messaggio e nessuno risponde, le possibilità sono principalmente tre: i nodi adiacenti sono impegnati in altre azioni e non possono rispondere, i nodi adiacenti sono comunque suscettibili ma hanno scartato la mia pubblicità perché bloccati in attesa di qualche timeout del protocollo </w:t>
+      </w:r>
+      <w:r>
+        <w:lastRenderedPageBreak/>
+        <w:t xml:space="preserve">BLE, nessuno dei nodi adiacenti non è interessato alla mia informazione. Nei primi due casi, l’azione logica da fare è attendere un certo </w:t>
       </w:r>
       <w:r>
         <w:t>periodo</w:t>
@@ -1869,7 +1309,7 @@
       </w:r>
     </w:p>
     <w:sectPr>
-      <w:footerReference w:type="default" r:id="rId11"/>
+      <w:footerReference w:type="default" r:id="rId10"/>
       <w:pgSz w:w="11906" w:h="16838"/>
       <w:pgMar w:top="1417" w:right="1134" w:bottom="1134" w:left="1134" w:header="708" w:footer="708" w:gutter="0"/>
       <w:cols w:space="708"/>
@@ -1925,7 +1365,7 @@
             <w:rPr>
               <w:noProof/>
             </w:rPr>
-            <w:t>3</w:t>
+            <w:t>2</w:t>
           </w:r>
         </w:fldSimple>
       </w:p>

</xml_diff>